<commit_message>
Adding some options tutorials
</commit_message>
<xml_diff>
--- a/User Interface Programming - Project Research Workbook.docx
+++ b/User Interface Programming - Project Research Workbook.docx
@@ -219,15 +219,22 @@
           <w:tcPr>
             <w:tcW w:w="9016" w:type="dxa"/>
           </w:tcPr>
-          <w:p/>
-          <w:p/>
-          <w:p/>
-          <w:p/>
-          <w:p/>
-          <w:p/>
-          <w:p/>
-          <w:p/>
-          <w:p/>
+          <w:p>
+            <w:pPr>
+              <w:ind w:left="720" w:hanging="720"/>
+            </w:pPr>
+            <w:r>
+              <w:t xml:space="preserve">The application will be a sort of music creation app, where the player can spawn in different objects that all have separate musical functions. The main focus is that they would all be operating on a loop at the same rate so they can all play in time with each other. Some objects could play a drum noise, some could play a keyboard noise, etc… There could also be some blocks that apply an effect on top of the playing audio. </w:t>
+            </w:r>
+          </w:p>
+          <w:p>
+            <w:pPr>
+              <w:ind w:left="720" w:hanging="720"/>
+            </w:pPr>
+            <w:r>
+              <w:t>We would allow the player to “go into” these various objects opening up their UI to let the player interact with them.</w:t>
+            </w:r>
+          </w:p>
           <w:p/>
           <w:p/>
         </w:tc>
@@ -291,12 +298,18 @@
           <w:tcPr>
             <w:tcW w:w="9016" w:type="dxa"/>
           </w:tcPr>
-          <w:p/>
-          <w:p/>
-          <w:p/>
-          <w:p/>
-          <w:p/>
-          <w:p/>
+          <w:p>
+            <w:r>
+              <w:t xml:space="preserve">One important practice I will need to implicate is for the options sliders. (Eg. Master volume level, FX level, etc…) Since these will be interacting with audio they will need to be converted to output logarithmically instead of linearly, otherwise they will not work properly. </w:t>
+            </w:r>
+          </w:p>
+          <w:p/>
+          <w:p/>
+          <w:p>
+            <w:r>
+              <w:t>The UI should also be very pleasant to work with in terms of user feedback. So having the buttons highlight themselves and provide some sort of audio feedback when pressed to satisfy the user is important. This would also make interacting with the various audio objects a lot more enjoyable and intuitive. (Knobs + Switches having click sounding feedback)</w:t>
+            </w:r>
+          </w:p>
           <w:p/>
           <w:p/>
         </w:tc>
@@ -768,7 +781,7 @@
           <v:path o:extrusionok="f" gradientshapeok="t" o:connecttype="rect"/>
           <o:lock v:ext="edit" aspectratio="t"/>
         </v:shapetype>
-        <v:shape id="WordPictureWatermark9124374" o:spid="_x0000_s2053" type="#_x0000_t75" style="position:absolute;margin-left:0;margin-top:0;width:585.9pt;height:828.75pt;z-index:-251657216;mso-position-horizontal:center;mso-position-horizontal-relative:margin;mso-position-vertical:center;mso-position-vertical-relative:margin" o:allowincell="f">
+        <v:shape id="WordPictureWatermark9124374" o:spid="_x0000_s1029" type="#_x0000_t75" style="position:absolute;margin-left:0;margin-top:0;width:585.9pt;height:828.75pt;z-index:-251657216;mso-position-horizontal:center;mso-position-horizontal-relative:margin;mso-position-vertical:center;mso-position-vertical-relative:margin" o:allowincell="f">
           <v:imagedata r:id="rId1" o:title="a4-bg-v2"/>
           <w10:wrap anchorx="margin" anchory="margin"/>
         </v:shape>
@@ -980,7 +993,7 @@
           <v:path o:extrusionok="f" gradientshapeok="t" o:connecttype="rect"/>
           <o:lock v:ext="edit" aspectratio="t"/>
         </v:shapetype>
-        <v:shape id="WordPictureWatermark9124375" o:spid="_x0000_s2056" type="#_x0000_t75" style="position:absolute;margin-left:-74.05pt;margin-top:-71.25pt;width:598.3pt;height:846.3pt;z-index:-251655168;mso-position-horizontal-relative:margin;mso-position-vertical-relative:margin" o:allowincell="f">
+        <v:shape id="WordPictureWatermark9124375" o:spid="_x0000_s1032" type="#_x0000_t75" style="position:absolute;margin-left:-74.05pt;margin-top:-71.25pt;width:598.3pt;height:846.3pt;z-index:-251655168;mso-position-horizontal-relative:margin;mso-position-vertical-relative:margin" o:allowincell="f">
           <v:imagedata r:id="rId1" o:title="a4-bg-v2"/>
           <w10:wrap anchorx="margin" anchory="margin"/>
         </v:shape>
@@ -1095,7 +1108,7 @@
           <v:path o:extrusionok="f" gradientshapeok="t" o:connecttype="rect"/>
           <o:lock v:ext="edit" aspectratio="t"/>
         </v:shapetype>
-        <v:shape id="WordPictureWatermark9124373" o:spid="_x0000_s2052" type="#_x0000_t75" style="position:absolute;margin-left:0;margin-top:0;width:585.9pt;height:828.75pt;z-index:-251658240;mso-position-horizontal:center;mso-position-horizontal-relative:margin;mso-position-vertical:center;mso-position-vertical-relative:margin" o:allowincell="f">
+        <v:shape id="WordPictureWatermark9124373" o:spid="_x0000_s1028" type="#_x0000_t75" style="position:absolute;margin-left:0;margin-top:0;width:585.9pt;height:828.75pt;z-index:-251658240;mso-position-horizontal:center;mso-position-horizontal-relative:margin;mso-position-vertical:center;mso-position-vertical-relative:margin" o:allowincell="f">
           <v:imagedata r:id="rId1" o:title="a4-bg-v2"/>
           <w10:wrap anchorx="margin" anchory="margin"/>
         </v:shape>

</xml_diff>

<commit_message>
Research doc done, added Unity Project
</commit_message>
<xml_diff>
--- a/User Interface Programming - Project Research Workbook.docx
+++ b/User Interface Programming - Project Research Workbook.docx
@@ -224,7 +224,15 @@
               <w:ind w:left="720" w:hanging="720"/>
             </w:pPr>
             <w:r>
-              <w:t xml:space="preserve">The application will be a sort of music creation app, where the player can spawn in different objects that all have separate musical functions. The main focus is that they would all be operating on a loop at the same rate so they can all play in time with each other. Some objects could play a drum noise, some could play a keyboard noise, etc… There could also be some blocks that apply an effect on top of the playing audio. </w:t>
+              <w:t xml:space="preserve">The application will be a sort of music creation app, where the player can spawn in different objects that all have separate musical functions. The </w:t>
+            </w:r>
+            <w:proofErr w:type="gramStart"/>
+            <w:r>
+              <w:t>main focus</w:t>
+            </w:r>
+            <w:proofErr w:type="gramEnd"/>
+            <w:r>
+              <w:t xml:space="preserve"> is that they would all be operating on a loop at the same rate so they can all play in time with each other. Some objects could play a drum noise, some could play a keyboard noise, etc… There could also be some blocks that apply an effect on top of the playing audio. </w:t>
             </w:r>
           </w:p>
           <w:p>
@@ -232,7 +240,15 @@
               <w:ind w:left="720" w:hanging="720"/>
             </w:pPr>
             <w:r>
-              <w:t>We would allow the player to “go into” these various objects opening up their UI to let the player interact with them.</w:t>
+              <w:t xml:space="preserve">We would allow the player to “go into” these various objects </w:t>
+            </w:r>
+            <w:proofErr w:type="gramStart"/>
+            <w:r>
+              <w:t>opening up</w:t>
+            </w:r>
+            <w:proofErr w:type="gramEnd"/>
+            <w:r>
+              <w:t xml:space="preserve"> their UI to let the player interact with them.</w:t>
             </w:r>
           </w:p>
           <w:p/>
@@ -300,14 +316,28 @@
           </w:tcPr>
           <w:p>
             <w:r>
-              <w:t xml:space="preserve">One important practice I will need to implicate is for the options sliders. (Eg. Master volume level, FX level, etc…) Since these will be interacting with audio they will need to be converted to output logarithmically instead of linearly, otherwise they will not work properly. </w:t>
+              <w:t>One important practice I will need to implicate is for the options sliders. (</w:t>
+            </w:r>
+            <w:proofErr w:type="spellStart"/>
+            <w:r>
+              <w:t>Eg.</w:t>
+            </w:r>
+            <w:proofErr w:type="spellEnd"/>
+            <w:r>
+              <w:t xml:space="preserve"> Master volume level, FX level, etc…) Since these will be interacting with audio they will need to be converted to output logarithmically instead of linearly, otherwise they will not work properly. </w:t>
             </w:r>
           </w:p>
           <w:p/>
           <w:p/>
           <w:p>
             <w:r>
-              <w:t>The UI should also be very pleasant to work with in terms of user feedback. So having the buttons highlight themselves and provide some sort of audio feedback when pressed to satisfy the user is important. This would also make interacting with the various audio objects a lot more enjoyable and intuitive. (Knobs + Switches having click sounding feedback)</w:t>
+              <w:t>The UI should also be very pleasant to work with in terms of user feedback. So having the buttons highlight themselves and provide some sort of audio feedback when pressed to satisfy the user is important</w:t>
+            </w:r>
+            <w:r>
+              <w:t>, as well as attach some small animation to the feedback.</w:t>
+            </w:r>
+            <w:r>
+              <w:t xml:space="preserve"> This would also make interacting with the various audio objects a lot more enjoyable and intuitive. (Knobs + Switches having click sounding feedback)</w:t>
             </w:r>
           </w:p>
           <w:p/>
@@ -368,11 +398,223 @@
           <w:tcPr>
             <w:tcW w:w="9016" w:type="dxa"/>
           </w:tcPr>
-          <w:p/>
-          <w:p/>
-          <w:p/>
-          <w:p/>
-          <w:p/>
+          <w:p>
+            <w:r>
+              <w:t xml:space="preserve">The basic GUI will be extremely simple. Having an options tab for the player to open and edit the audio levels with. As well as some controls for interacting with an object and opening </w:t>
+            </w:r>
+            <w:r>
+              <w:t>its</w:t>
+            </w:r>
+            <w:r>
+              <w:t xml:space="preserve"> interface. It should look something like this:</w:t>
+            </w:r>
+          </w:p>
+          <w:p>
+            <w:r>
+              <w:rPr>
+                <w:noProof/>
+              </w:rPr>
+              <w:drawing>
+                <wp:anchor distT="0" distB="0" distL="114300" distR="114300" simplePos="0" relativeHeight="251665408" behindDoc="1" locked="0" layoutInCell="1" allowOverlap="1" wp14:anchorId="1EC35198" wp14:editId="0777D170">
+                  <wp:simplePos x="0" y="0"/>
+                  <wp:positionH relativeFrom="column">
+                    <wp:posOffset>756920</wp:posOffset>
+                  </wp:positionH>
+                  <wp:positionV relativeFrom="paragraph">
+                    <wp:posOffset>119380</wp:posOffset>
+                  </wp:positionV>
+                  <wp:extent cx="4070350" cy="2390775"/>
+                  <wp:effectExtent l="0" t="0" r="6350" b="9525"/>
+                  <wp:wrapTight wrapText="bothSides">
+                    <wp:wrapPolygon edited="0">
+                      <wp:start x="0" y="0"/>
+                      <wp:lineTo x="0" y="21514"/>
+                      <wp:lineTo x="21533" y="21514"/>
+                      <wp:lineTo x="21533" y="0"/>
+                      <wp:lineTo x="0" y="0"/>
+                    </wp:wrapPolygon>
+                  </wp:wrapTight>
+                  <wp:docPr id="2" name="Picture 2"/>
+                  <wp:cNvGraphicFramePr>
+                    <a:graphicFrameLocks xmlns:a="http://schemas.openxmlformats.org/drawingml/2006/main" noChangeAspect="1"/>
+                  </wp:cNvGraphicFramePr>
+                  <a:graphic xmlns:a="http://schemas.openxmlformats.org/drawingml/2006/main">
+                    <a:graphicData uri="http://schemas.openxmlformats.org/drawingml/2006/picture">
+                      <pic:pic xmlns:pic="http://schemas.openxmlformats.org/drawingml/2006/picture">
+                        <pic:nvPicPr>
+                          <pic:cNvPr id="0" name="Picture 1"/>
+                          <pic:cNvPicPr>
+                            <a:picLocks noChangeAspect="1" noChangeArrowheads="1"/>
+                          </pic:cNvPicPr>
+                        </pic:nvPicPr>
+                        <pic:blipFill>
+                          <a:blip r:embed="rId8" cstate="print">
+                            <a:extLst>
+                              <a:ext uri="{28A0092B-C50C-407E-A947-70E740481C1C}">
+                                <a14:useLocalDpi xmlns:a14="http://schemas.microsoft.com/office/drawing/2010/main" val="0"/>
+                              </a:ext>
+                            </a:extLst>
+                          </a:blip>
+                          <a:srcRect/>
+                          <a:stretch>
+                            <a:fillRect/>
+                          </a:stretch>
+                        </pic:blipFill>
+                        <pic:spPr bwMode="auto">
+                          <a:xfrm>
+                            <a:off x="0" y="0"/>
+                            <a:ext cx="4070350" cy="2390775"/>
+                          </a:xfrm>
+                          <a:prstGeom prst="rect">
+                            <a:avLst/>
+                          </a:prstGeom>
+                          <a:noFill/>
+                          <a:ln>
+                            <a:noFill/>
+                          </a:ln>
+                        </pic:spPr>
+                      </pic:pic>
+                    </a:graphicData>
+                  </a:graphic>
+                  <wp14:sizeRelH relativeFrom="margin">
+                    <wp14:pctWidth>0</wp14:pctWidth>
+                  </wp14:sizeRelH>
+                  <wp14:sizeRelV relativeFrom="margin">
+                    <wp14:pctHeight>0</wp14:pctHeight>
+                  </wp14:sizeRelV>
+                </wp:anchor>
+              </w:drawing>
+            </w:r>
+          </w:p>
+          <w:p/>
+          <w:p/>
+          <w:p/>
+          <w:p/>
+          <w:p/>
+          <w:p/>
+          <w:p/>
+          <w:p/>
+          <w:p/>
+          <w:p/>
+          <w:p/>
+          <w:p/>
+          <w:p/>
+          <w:p/>
+          <w:p/>
+          <w:p>
+            <w:r>
+              <w:t>The individual modules would have their own unique interface that would pop up after being interacted with.</w:t>
+            </w:r>
+            <w:r>
+              <w:t xml:space="preserve"> Below is a mock</w:t>
+            </w:r>
+            <w:r>
+              <w:t>-</w:t>
+            </w:r>
+            <w:r>
+              <w:t>up of the “</w:t>
+            </w:r>
+            <w:proofErr w:type="spellStart"/>
+            <w:r>
+              <w:t>LoopModule</w:t>
+            </w:r>
+            <w:proofErr w:type="spellEnd"/>
+            <w:r>
+              <w:t xml:space="preserve">” that would allow the user </w:t>
+            </w:r>
+            <w:proofErr w:type="gramStart"/>
+            <w:r>
+              <w:t>to,</w:t>
+            </w:r>
+            <w:proofErr w:type="gramEnd"/>
+            <w:r>
+              <w:t xml:space="preserve"> enable and disable different loops, as well as changing the volume levels of the loops. (</w:t>
+            </w:r>
+            <w:r>
+              <w:t>The rounded rectangles signify a dropdown list to choose a loop to play, t</w:t>
+            </w:r>
+            <w:r>
+              <w:t>he diamonds are used to signify the toggles, and the arrows to signify a volume slider)</w:t>
+            </w:r>
+          </w:p>
+          <w:p/>
+          <w:p>
+            <w:r>
+              <w:rPr>
+                <w:noProof/>
+              </w:rPr>
+              <w:drawing>
+                <wp:anchor distT="0" distB="0" distL="114300" distR="114300" simplePos="0" relativeHeight="251666432" behindDoc="1" locked="0" layoutInCell="1" allowOverlap="1" wp14:anchorId="7D4D8A30" wp14:editId="44B37FB0">
+                  <wp:simplePos x="0" y="0"/>
+                  <wp:positionH relativeFrom="column">
+                    <wp:posOffset>594995</wp:posOffset>
+                  </wp:positionH>
+                  <wp:positionV relativeFrom="paragraph">
+                    <wp:posOffset>143510</wp:posOffset>
+                  </wp:positionV>
+                  <wp:extent cx="4248150" cy="2515870"/>
+                  <wp:effectExtent l="0" t="0" r="0" b="0"/>
+                  <wp:wrapTight wrapText="bothSides">
+                    <wp:wrapPolygon edited="0">
+                      <wp:start x="0" y="0"/>
+                      <wp:lineTo x="0" y="21426"/>
+                      <wp:lineTo x="21503" y="21426"/>
+                      <wp:lineTo x="21503" y="0"/>
+                      <wp:lineTo x="0" y="0"/>
+                    </wp:wrapPolygon>
+                  </wp:wrapTight>
+                  <wp:docPr id="3" name="Picture 3"/>
+                  <wp:cNvGraphicFramePr>
+                    <a:graphicFrameLocks xmlns:a="http://schemas.openxmlformats.org/drawingml/2006/main" noChangeAspect="1"/>
+                  </wp:cNvGraphicFramePr>
+                  <a:graphic xmlns:a="http://schemas.openxmlformats.org/drawingml/2006/main">
+                    <a:graphicData uri="http://schemas.openxmlformats.org/drawingml/2006/picture">
+                      <pic:pic xmlns:pic="http://schemas.openxmlformats.org/drawingml/2006/picture">
+                        <pic:nvPicPr>
+                          <pic:cNvPr id="0" name="Picture 2"/>
+                          <pic:cNvPicPr>
+                            <a:picLocks noChangeAspect="1" noChangeArrowheads="1"/>
+                          </pic:cNvPicPr>
+                        </pic:nvPicPr>
+                        <pic:blipFill>
+                          <a:blip r:embed="rId9">
+                            <a:extLst>
+                              <a:ext uri="{28A0092B-C50C-407E-A947-70E740481C1C}">
+                                <a14:useLocalDpi xmlns:a14="http://schemas.microsoft.com/office/drawing/2010/main" val="0"/>
+                              </a:ext>
+                            </a:extLst>
+                          </a:blip>
+                          <a:srcRect/>
+                          <a:stretch>
+                            <a:fillRect/>
+                          </a:stretch>
+                        </pic:blipFill>
+                        <pic:spPr bwMode="auto">
+                          <a:xfrm>
+                            <a:off x="0" y="0"/>
+                            <a:ext cx="4248150" cy="2515870"/>
+                          </a:xfrm>
+                          <a:prstGeom prst="rect">
+                            <a:avLst/>
+                          </a:prstGeom>
+                          <a:noFill/>
+                          <a:ln>
+                            <a:noFill/>
+                          </a:ln>
+                        </pic:spPr>
+                      </pic:pic>
+                    </a:graphicData>
+                  </a:graphic>
+                  <wp14:sizeRelH relativeFrom="margin">
+                    <wp14:pctWidth>0</wp14:pctWidth>
+                  </wp14:sizeRelH>
+                  <wp14:sizeRelV relativeFrom="margin">
+                    <wp14:pctHeight>0</wp14:pctHeight>
+                  </wp14:sizeRelV>
+                </wp:anchor>
+              </w:drawing>
+            </w:r>
+          </w:p>
           <w:p/>
           <w:p/>
           <w:p/>
@@ -426,8 +668,20 @@
           <w:tcPr>
             <w:tcW w:w="9016" w:type="dxa"/>
           </w:tcPr>
-          <w:p/>
-          <w:p/>
+          <w:p>
+            <w:r>
+              <w:t>To get my first mock-ups done for the UI I used both a pen</w:t>
+            </w:r>
+            <w:r>
+              <w:t xml:space="preserve"> </w:t>
+            </w:r>
+            <w:r>
+              <w:t>&amp; paper as well as Microsoft Paint</w:t>
+            </w:r>
+            <w:r>
+              <w:t xml:space="preserve">. The physically drawing was just to get a few rough ideas together so I could decide on the best looking one. I then used Microsoft Paint to do a neat and proper layout for how I want the UI to look. </w:t>
+            </w:r>
+          </w:p>
           <w:p/>
           <w:p/>
         </w:tc>
@@ -470,14 +724,65 @@
           <w:tcPr>
             <w:tcW w:w="9016" w:type="dxa"/>
           </w:tcPr>
-          <w:p/>
-          <w:p/>
-          <w:p/>
-          <w:p/>
-          <w:p/>
-          <w:p/>
-          <w:p/>
-          <w:p/>
+          <w:p>
+            <w:r>
+              <w:t>All programming and game building will be done within Unity and Visual Studio.</w:t>
+            </w:r>
+          </w:p>
+          <w:p/>
+          <w:p>
+            <w:r>
+              <w:t>Assets:</w:t>
+            </w:r>
+          </w:p>
+          <w:p>
+            <w:r>
+              <w:t>-Art</w:t>
+            </w:r>
+          </w:p>
+          <w:p>
+            <w:r>
+              <w:t xml:space="preserve">Assets from Kenny will </w:t>
+            </w:r>
+            <w:r>
+              <w:t>be used for all the art</w:t>
+            </w:r>
+          </w:p>
+          <w:p/>
+          <w:p>
+            <w:r>
+              <w:t>-Music:</w:t>
+            </w:r>
+          </w:p>
+          <w:p>
+            <w:r>
+              <w:t xml:space="preserve">Music assets will mostly come from myself, all in the form of .wav files that can be slotted in easily within the unity environment. I will also be experimenting a bit with </w:t>
+            </w:r>
+            <w:proofErr w:type="spellStart"/>
+            <w:r>
+              <w:t>Unitys</w:t>
+            </w:r>
+            <w:proofErr w:type="spellEnd"/>
+            <w:r>
+              <w:t xml:space="preserve"> own procedural audio generation. Most likely this will come in the form of a single module with use of </w:t>
+            </w:r>
+            <w:proofErr w:type="spellStart"/>
+            <w:r>
+              <w:t>Unitys</w:t>
+            </w:r>
+            <w:proofErr w:type="spellEnd"/>
+            <w:r>
+              <w:t xml:space="preserve"> “</w:t>
+            </w:r>
+            <w:proofErr w:type="spellStart"/>
+            <w:r>
+              <w:t>OnAudioFilterRead</w:t>
+            </w:r>
+            <w:proofErr w:type="spellEnd"/>
+            <w:r>
+              <w:t>” function to fiddle with the audio.</w:t>
+            </w:r>
+          </w:p>
         </w:tc>
       </w:tr>
     </w:tbl>
@@ -579,10 +884,10 @@
       </w:pPr>
     </w:p>
     <w:sectPr>
-      <w:headerReference w:type="even" r:id="rId8"/>
-      <w:headerReference w:type="default" r:id="rId9"/>
-      <w:footerReference w:type="default" r:id="rId10"/>
-      <w:headerReference w:type="first" r:id="rId11"/>
+      <w:headerReference w:type="even" r:id="rId10"/>
+      <w:headerReference w:type="default" r:id="rId11"/>
+      <w:footerReference w:type="default" r:id="rId12"/>
+      <w:headerReference w:type="first" r:id="rId13"/>
       <w:pgSz w:w="11906" w:h="16838"/>
       <w:pgMar w:top="1440" w:right="1440" w:bottom="1440" w:left="1440" w:header="170" w:footer="708" w:gutter="0"/>
       <w:cols w:space="708"/>

</xml_diff>